<commit_message>
finish writing heuristic analysis
</commit_message>
<xml_diff>
--- a/heuristic_analysis.docx
+++ b/heuristic_analysis.docx
@@ -9,6 +9,160 @@
       </w:pPr>
       <w:r>
         <w:rPr/>
+        <w:t xml:space="preserve"> </w:t>
+      </w:r>
+      <w:r>
+        <w:rPr/>
+        <w:t xml:space="preserve">Match #   Opponent    AB_Improved   AB_Custom   AB_Custom_2  AB_Custom_3 </w:t>
+      </w:r>
+    </w:p>
+    <w:p>
+      <w:pPr>
+        <w:pStyle w:val="Normal"/>
+        <w:rPr/>
+      </w:pPr>
+      <w:r>
+        <w:rPr/>
+        <w:t xml:space="preserve">                                            </w:t>
+      </w:r>
+      <w:r>
+        <w:rPr/>
+        <w:t xml:space="preserve">Won | Lost   Won | Lost       Won | Lost         Won | Lost </w:t>
+      </w:r>
+    </w:p>
+    <w:p>
+      <w:pPr>
+        <w:pStyle w:val="Normal"/>
+        <w:rPr/>
+      </w:pPr>
+      <w:r>
+        <w:rPr/>
+        <w:t xml:space="preserve">    </w:t>
+      </w:r>
+      <w:r>
+        <w:rPr/>
+        <w:t xml:space="preserve">1       Random                    10  |   0          9  |   1               9  |   1                 9  |   1  </w:t>
+      </w:r>
+    </w:p>
+    <w:p>
+      <w:pPr>
+        <w:pStyle w:val="Normal"/>
+        <w:rPr/>
+      </w:pPr>
+      <w:r>
+        <w:rPr/>
+        <w:t xml:space="preserve">    </w:t>
+      </w:r>
+      <w:r>
+        <w:rPr/>
+        <w:t xml:space="preserve">2       MM_Open                  8  |   2          7  |   3               7  |   3                6  |   4  </w:t>
+      </w:r>
+    </w:p>
+    <w:p>
+      <w:pPr>
+        <w:pStyle w:val="Normal"/>
+        <w:rPr/>
+      </w:pPr>
+      <w:r>
+        <w:rPr/>
+        <w:t xml:space="preserve">    </w:t>
+      </w:r>
+      <w:r>
+        <w:rPr/>
+        <w:t xml:space="preserve">3      MM_Center               10  |   0          9  |   1               8  |   2               10  |   0  </w:t>
+      </w:r>
+    </w:p>
+    <w:p>
+      <w:pPr>
+        <w:pStyle w:val="Normal"/>
+        <w:rPr/>
+      </w:pPr>
+      <w:r>
+        <w:rPr/>
+        <w:t xml:space="preserve">    </w:t>
+      </w:r>
+      <w:r>
+        <w:rPr/>
+        <w:t xml:space="preserve">4     MM_Improved             6  |   4           8  |   2              7  |   3                 7  |   3  </w:t>
+      </w:r>
+    </w:p>
+    <w:p>
+      <w:pPr>
+        <w:pStyle w:val="Normal"/>
+        <w:rPr/>
+      </w:pPr>
+      <w:r>
+        <w:rPr/>
+        <w:t xml:space="preserve">    </w:t>
+      </w:r>
+      <w:r>
+        <w:rPr/>
+        <w:t xml:space="preserve">5       AB_Open                    7  |   3          5  |   5               5  |   5                  6  |   4  </w:t>
+      </w:r>
+    </w:p>
+    <w:p>
+      <w:pPr>
+        <w:pStyle w:val="Normal"/>
+        <w:rPr/>
+      </w:pPr>
+      <w:r>
+        <w:rPr/>
+        <w:t xml:space="preserve">    </w:t>
+      </w:r>
+      <w:r>
+        <w:rPr/>
+        <w:t xml:space="preserve">6      AB_Center                   5  |   5          7  |   3               5  |   5                  7  |   3  </w:t>
+      </w:r>
+    </w:p>
+    <w:p>
+      <w:pPr>
+        <w:pStyle w:val="Normal"/>
+        <w:rPr/>
+      </w:pPr>
+      <w:r>
+        <w:rPr/>
+        <w:t xml:space="preserve">    </w:t>
+      </w:r>
+      <w:r>
+        <w:rPr/>
+        <w:t xml:space="preserve">7     AB_Improved               5  |   5           6  |   4              6  |   4                  4  |   6  </w:t>
+      </w:r>
+    </w:p>
+    <w:p>
+      <w:pPr>
+        <w:pStyle w:val="Normal"/>
+        <w:rPr/>
+      </w:pPr>
+      <w:r>
+        <w:rPr/>
+        <w:t xml:space="preserve">                              </w:t>
+      </w:r>
+      <w:r>
+        <w:rPr/>
+        <w:t>--------------------------------------------------------------------------</w:t>
+      </w:r>
+    </w:p>
+    <w:p>
+      <w:pPr>
+        <w:pStyle w:val="Normal"/>
+        <w:rPr/>
+      </w:pPr>
+      <w:r>
+        <w:rPr/>
+        <w:t xml:space="preserve">           </w:t>
+      </w:r>
+      <w:r>
+        <w:rPr/>
+        <w:t xml:space="preserve">Win Rate:                     72.9%           72.9%             67.1%                   70.0%    </w:t>
+      </w:r>
+    </w:p>
+    <w:p>
+      <w:pPr>
+        <w:pStyle w:val="Normal"/>
+        <w:rPr/>
+      </w:pPr>
+      <w:r>
+        <w:rPr/>
       </w:r>
     </w:p>
     <w:p>
@@ -64,70 +218,64 @@
       </w:pPr>
       <w:r>
         <w:rPr/>
-        <w:t>AB_Custom_3: first compute the moves’ difference. When it is not zero, return it. Otherwise return the difference between player’s distance to the center and the opponent’s distance to the center.</w:t>
-      </w:r>
-    </w:p>
-    <w:p>
-      <w:pPr>
-        <w:pStyle w:val="Normal"/>
-        <w:rPr/>
-      </w:pPr>
-      <w:r>
-        <w:rPr/>
-      </w:r>
-    </w:p>
-    <w:p>
-      <w:pPr>
-        <w:pStyle w:val="Normal"/>
-        <w:rPr/>
-      </w:pPr>
-      <w:r>
-        <w:rPr/>
-        <w:t xml:space="preserve">AB_Custom_2: </w:t>
-      </w:r>
-      <w:bookmarkStart w:id="0" w:name="__DdeLink__35_969699009"/>
-      <w:bookmarkEnd w:id="0"/>
-      <w:r>
-        <w:rPr/>
-        <w:t>first compute the moves’ difference. When it is not zero, return it. Otherwise return the difference between player’s distance to the center and the opponent’s distance to the center when this difference is not zero. Otherwise it returns the difference between number of blank spaces around player and the number of spaces around the opponent.</w:t>
-      </w:r>
-    </w:p>
-    <w:p>
-      <w:pPr>
-        <w:pStyle w:val="Normal"/>
-        <w:rPr/>
-      </w:pPr>
-      <w:r>
-        <w:rPr/>
-      </w:r>
-    </w:p>
-    <w:p>
-      <w:pPr>
-        <w:pStyle w:val="Normal"/>
-        <w:rPr/>
-      </w:pPr>
-      <w:r>
-        <w:rPr/>
-        <w:t>AB_Custom: first compute the moves’ difference. When it is not zero, return it. Otherwise return the difference between player’s distance to the center and the opponent’s distance to the center when this difference is not zero. Otherwise it returns the difference between number of blank spaces around player and the number of spaces around the opponent when this difference is not zero. Otherwise it return the distance between the two players.</w:t>
-      </w:r>
-    </w:p>
-    <w:p>
-      <w:pPr>
-        <w:pStyle w:val="Normal"/>
-        <w:rPr/>
-      </w:pPr>
-      <w:r>
-        <w:rPr/>
-      </w:r>
-    </w:p>
-    <w:p>
-      <w:pPr>
-        <w:pStyle w:val="Normal"/>
-        <w:rPr/>
-      </w:pPr>
-      <w:r>
-        <w:rPr/>
-        <w:t xml:space="preserve">Recommendation: </w:t>
+        <w:t>AB_Custom_3: first compute the moves’ difference. When it is not zero, return it. Otherwise return the difference between player’s distance to the center and the opponent’s distance to the center. It performs well against all types of players except those using open moves.</w:t>
+      </w:r>
+    </w:p>
+    <w:p>
+      <w:pPr>
+        <w:pStyle w:val="Normal"/>
+        <w:rPr/>
+      </w:pPr>
+      <w:r>
+        <w:rPr/>
+      </w:r>
+    </w:p>
+    <w:p>
+      <w:pPr>
+        <w:pStyle w:val="Normal"/>
+        <w:rPr/>
+      </w:pPr>
+      <w:r>
+        <w:rPr/>
+        <w:t>AB_Custom_2: first compute the moves’ difference. When it is not zero, return it. Otherwise return the difference between player’s distance to the center and the opponent’s distance to the center when this difference is not zero. Otherwise it returns the difference between number of blank spaces around player and the number of spaces around the opponent. It is only as good as those other AB players with simple evaluations. Not as good as AB_Custom_3.</w:t>
+      </w:r>
+    </w:p>
+    <w:p>
+      <w:pPr>
+        <w:pStyle w:val="Normal"/>
+        <w:rPr/>
+      </w:pPr>
+      <w:r>
+        <w:rPr/>
+      </w:r>
+    </w:p>
+    <w:p>
+      <w:pPr>
+        <w:pStyle w:val="Normal"/>
+        <w:rPr/>
+      </w:pPr>
+      <w:r>
+        <w:rPr/>
+        <w:t>AB_Custom: first compute the moves’ difference. When it is not zero, return it. Otherwise return the difference between player’s distance to the center and the opponent’s distance to the center when this difference is not zero. Otherwise it returns the difference between number of blank spaces around player and the number of spaces around the opponent when this difference is not zero. Otherwise it return the distance between the two players. It outperforms AB_Custom_2 and AB_Custom_3</w:t>
+      </w:r>
+    </w:p>
+    <w:p>
+      <w:pPr>
+        <w:pStyle w:val="Normal"/>
+        <w:rPr/>
+      </w:pPr>
+      <w:r>
+        <w:rPr/>
+      </w:r>
+    </w:p>
+    <w:p>
+      <w:pPr>
+        <w:pStyle w:val="Normal"/>
+        <w:rPr/>
+      </w:pPr>
+      <w:r>
+        <w:rPr/>
+        <w:t>Recommendation: Based on the results, AB_Custom is recommended to use.</w:t>
       </w:r>
     </w:p>
     <w:sectPr>

</xml_diff>